<commit_message>
Updated the mobile client
</commit_message>
<xml_diff>
--- a/ASELAB4.docx
+++ b/ASELAB4.docx
@@ -23,6 +23,8 @@
           <w:noProof/>
         </w:rPr>
       </w:pPr>
+      <w:bookmarkStart w:id="0" w:name="_GoBack"/>
+      <w:bookmarkEnd w:id="0"/>
       <w:r>
         <w:rPr>
           <w:noProof/>
@@ -32,7 +34,22 @@
     </w:p>
     <w:p>
       <w:pPr>
-        <w:jc w:val="center"/>
+        <w:rPr>
+          <w:noProof/>
+        </w:rPr>
+      </w:pPr>
+      <w:hyperlink r:id="rId4" w:history="1">
+        <w:r>
+          <w:rPr>
+            <w:rStyle w:val="Hyperlink"/>
+            <w:noProof/>
+          </w:rPr>
+          <w:t>http://jsfiddle.net/arf62/ud9fF/8/</w:t>
+        </w:r>
+      </w:hyperlink>
+    </w:p>
+    <w:p>
+      <w:pPr>
         <w:rPr>
           <w:noProof/>
         </w:rPr>
@@ -41,17 +58,8 @@
         <w:rPr>
           <w:noProof/>
         </w:rPr>
-        <w:t>http://jsfiddle.net/arf62/ud9fF/7/</w:t>
+        <w:t>The below screen shot shows how both the restful and the SOAP/WSDL services have been combined into one single UI.</w:t>
       </w:r>
-      <w:bookmarkStart w:id="0" w:name="_GoBack"/>
-      <w:bookmarkEnd w:id="0"/>
-    </w:p>
-    <w:p>
-      <w:pPr>
-        <w:rPr>
-          <w:noProof/>
-        </w:rPr>
-      </w:pPr>
     </w:p>
     <w:p>
       <w:r>
@@ -59,7 +67,7 @@
           <w:noProof/>
         </w:rPr>
         <w:drawing>
-          <wp:inline distT="0" distB="0" distL="0" distR="0" wp14:anchorId="609DD691" wp14:editId="66724C74">
+          <wp:inline distT="0" distB="0" distL="0" distR="0" wp14:anchorId="5CE9BE7E" wp14:editId="4A5F9372">
             <wp:extent cx="5943600" cy="3343275"/>
             <wp:effectExtent l="0" t="0" r="0" b="9525"/>
             <wp:docPr id="1" name="Picture 1"/>
@@ -74,7 +82,7 @@
                     <pic:cNvPicPr/>
                   </pic:nvPicPr>
                   <pic:blipFill>
-                    <a:blip r:embed="rId4"/>
+                    <a:blip r:embed="rId5"/>
                     <a:stretch>
                       <a:fillRect/>
                     </a:stretch>
@@ -83,6 +91,52 @@
                     <a:xfrm>
                       <a:off x="0" y="0"/>
                       <a:ext cx="5943600" cy="3343275"/>
+                    </a:xfrm>
+                    <a:prstGeom prst="rect">
+                      <a:avLst/>
+                    </a:prstGeom>
+                  </pic:spPr>
+                </pic:pic>
+              </a:graphicData>
+            </a:graphic>
+          </wp:inline>
+        </w:drawing>
+      </w:r>
+      <w:r>
+        <w:t>By clicking on the yellow button which says the SOAP/WSDL Calculator, a new window opens automatically and redirects us to the SOAP/WSDL calculator se</w:t>
+      </w:r>
+      <w:r>
+        <w:t xml:space="preserve">rvice. </w:t>
+      </w:r>
+      <w:r>
+        <w:rPr>
+          <w:noProof/>
+        </w:rPr>
+        <w:drawing>
+          <wp:inline distT="0" distB="0" distL="0" distR="0" wp14:anchorId="44CF375A" wp14:editId="5C8B41B9">
+            <wp:extent cx="5000762" cy="2812929"/>
+            <wp:effectExtent l="0" t="0" r="0" b="6985"/>
+            <wp:docPr id="2" name="Picture 2"/>
+            <wp:cNvGraphicFramePr>
+              <a:graphicFrameLocks xmlns:a="http://schemas.openxmlformats.org/drawingml/2006/main" noChangeAspect="1"/>
+            </wp:cNvGraphicFramePr>
+            <a:graphic xmlns:a="http://schemas.openxmlformats.org/drawingml/2006/main">
+              <a:graphicData uri="http://schemas.openxmlformats.org/drawingml/2006/picture">
+                <pic:pic xmlns:pic="http://schemas.openxmlformats.org/drawingml/2006/picture">
+                  <pic:nvPicPr>
+                    <pic:cNvPr id="1" name=""/>
+                    <pic:cNvPicPr/>
+                  </pic:nvPicPr>
+                  <pic:blipFill>
+                    <a:blip r:embed="rId6"/>
+                    <a:stretch>
+                      <a:fillRect/>
+                    </a:stretch>
+                  </pic:blipFill>
+                  <pic:spPr>
+                    <a:xfrm>
+                      <a:off x="0" y="0"/>
+                      <a:ext cx="5010396" cy="2818348"/>
                     </a:xfrm>
                     <a:prstGeom prst="rect">
                       <a:avLst/>
@@ -526,6 +580,17 @@
     <w:semiHidden/>
     <w:unhideWhenUsed/>
   </w:style>
+  <w:style w:type="character" w:styleId="Hyperlink">
+    <w:name w:val="Hyperlink"/>
+    <w:basedOn w:val="DefaultParagraphFont"/>
+    <w:uiPriority w:val="99"/>
+    <w:unhideWhenUsed/>
+    <w:rsid w:val="007370D3"/>
+    <w:rPr>
+      <w:color w:val="0563C1" w:themeColor="hyperlink"/>
+      <w:u w:val="single"/>
+    </w:rPr>
+  </w:style>
 </w:styles>
 </file>
 

</xml_diff>